<commit_message>
new update on content file
</commit_message>
<xml_diff>
--- a/course content.docx
+++ b/course content.docx
@@ -4,6 +4,33 @@
   <w:body>
     <w:p>
       <w:pPr>
+        <w:tabs>
+          <w:tab w:val="num" w:pos="720"/>
+        </w:tabs>
+        <w:spacing w:after="0" w:line="240" w:lineRule="auto"/>
+        <w:rPr>
+          <w:b/>
+          <w:bCs/>
+        </w:rPr>
+      </w:pPr>
+      <w:r>
+        <w:rPr>
+          <w:b/>
+          <w:bCs/>
+        </w:rPr>
+        <w:t>Content</w:t>
+      </w:r>
+    </w:p>
+    <w:p>
+      <w:pPr>
+        <w:tabs>
+          <w:tab w:val="num" w:pos="720"/>
+        </w:tabs>
+        <w:spacing w:after="0" w:line="240" w:lineRule="auto"/>
+      </w:pPr>
+    </w:p>
+    <w:p>
+      <w:pPr>
         <w:numPr>
           <w:ilvl w:val="0"/>
           <w:numId w:val="1"/>
@@ -318,12 +345,120 @@
         <w:spacing w:after="0" w:line="240" w:lineRule="auto"/>
       </w:pPr>
     </w:p>
-    <w:p>
-      <w:r>
+    <w:p/>
+    <w:p>
+      <w:r>
+        <w:rPr>
+          <w:b/>
+          <w:bCs/>
+        </w:rPr>
         <w:t>Download Anaconda</w:t>
       </w:r>
     </w:p>
     <w:p>
+      <w:pPr>
+        <w:pStyle w:val="ListParagraph"/>
+        <w:numPr>
+          <w:ilvl w:val="0"/>
+          <w:numId w:val="3"/>
+        </w:numPr>
+      </w:pPr>
+      <w:r>
+        <w:t xml:space="preserve">Visit </w:t>
+      </w:r>
+      <w:hyperlink r:id="rId5" w:history="1">
+        <w:r>
+          <w:rPr>
+            <w:rStyle w:val="Hyperlink"/>
+          </w:rPr>
+          <w:t>Anaconda.com/downloads</w:t>
+        </w:r>
+      </w:hyperlink>
+    </w:p>
+    <w:p>
+      <w:pPr>
+        <w:pStyle w:val="ListParagraph"/>
+        <w:numPr>
+          <w:ilvl w:val="0"/>
+          <w:numId w:val="3"/>
+        </w:numPr>
+      </w:pPr>
+      <w:r>
+        <w:t>Download the .exe installer</w:t>
+      </w:r>
+    </w:p>
+    <w:p>
+      <w:pPr>
+        <w:pStyle w:val="ListParagraph"/>
+        <w:numPr>
+          <w:ilvl w:val="0"/>
+          <w:numId w:val="3"/>
+        </w:numPr>
+      </w:pPr>
+      <w:r>
+        <w:t>Open and run the .exe installer</w:t>
+      </w:r>
+    </w:p>
+    <w:p>
+      <w:pPr>
+        <w:pStyle w:val="ListParagraph"/>
+      </w:pPr>
+      <w:r>
+        <w:t>At the Advanced Installation Options screen, I recommend that you do not check "</w:t>
+      </w:r>
+      <w:r>
+        <w:rPr>
+          <w:i/>
+          <w:iCs/>
+        </w:rPr>
+        <w:t>Add Anaconda to my PATH environment variable</w:t>
+      </w:r>
+      <w:r>
+        <w:t>"</w:t>
+      </w:r>
+    </w:p>
+    <w:p>
+      <w:pPr>
+        <w:pStyle w:val="ListParagraph"/>
+        <w:numPr>
+          <w:ilvl w:val="0"/>
+          <w:numId w:val="3"/>
+        </w:numPr>
+      </w:pPr>
+      <w:r>
+        <w:t>Open the Anaconda Prompt from the Windows start menu</w:t>
+      </w:r>
+    </w:p>
+    <w:p>
+      <w:pPr>
+        <w:tabs>
+          <w:tab w:val="num" w:pos="720"/>
+        </w:tabs>
+        <w:spacing w:line="240" w:lineRule="auto"/>
+        <w:ind w:left="720" w:hanging="360"/>
+        <w:rPr>
+          <w:i/>
+          <w:iCs/>
+        </w:rPr>
+      </w:pPr>
+      <w:hyperlink r:id="rId6" w:history="1">
+        <w:r>
+          <w:rPr>
+            <w:rStyle w:val="Hyperlink"/>
+            <w:i/>
+            <w:iCs/>
+          </w:rPr>
+          <w:t>https://problemsolvingwithpython.com/01-Orientation/01.03-Installing-Anaconda-on-Windows/</w:t>
+        </w:r>
+      </w:hyperlink>
+    </w:p>
+    <w:p>
+      <w:pPr>
+        <w:spacing w:after="0" w:line="240" w:lineRule="auto"/>
+        <w:rPr>
+          <w:rStyle w:val="Hyperlink"/>
+        </w:rPr>
+      </w:pPr>
       <w:proofErr w:type="spellStart"/>
       <w:r>
         <w:t>Github</w:t>
@@ -336,7 +471,7 @@
       <w:r>
         <w:t>Repository:</w:t>
       </w:r>
-      <w:hyperlink r:id="rId5" w:history="1">
+      <w:hyperlink r:id="rId7" w:history="1">
         <w:r>
           <w:rPr>
             <w:rStyle w:val="Hyperlink"/>
@@ -348,19 +483,7 @@
           <w:rPr>
             <w:rStyle w:val="Hyperlink"/>
           </w:rPr>
-          <w:t>://github.com/Gost20</w:t>
-        </w:r>
-        <w:r>
-          <w:rPr>
-            <w:rStyle w:val="Hyperlink"/>
-          </w:rPr>
-          <w:t>1</w:t>
-        </w:r>
-        <w:r>
-          <w:rPr>
-            <w:rStyle w:val="Hyperlink"/>
-          </w:rPr>
-          <w:t>7/</w:t>
+          <w:t>://github.com/Gost2017/</w:t>
         </w:r>
         <w:proofErr w:type="spellStart"/>
         <w:r>
@@ -370,104 +493,6 @@
           <w:t>Data_Mining.git</w:t>
         </w:r>
         <w:proofErr w:type="spellEnd"/>
-      </w:hyperlink>
-    </w:p>
-    <w:p/>
-    <w:p>
-      <w:pPr>
-        <w:pStyle w:val="ListParagraph"/>
-        <w:numPr>
-          <w:ilvl w:val="0"/>
-          <w:numId w:val="3"/>
-        </w:numPr>
-      </w:pPr>
-      <w:r>
-        <w:t xml:space="preserve">Visit </w:t>
-      </w:r>
-      <w:hyperlink r:id="rId6" w:history="1">
-        <w:r>
-          <w:rPr>
-            <w:rStyle w:val="Hyperlink"/>
-          </w:rPr>
-          <w:t>Anaconda.com/downloads</w:t>
-        </w:r>
-      </w:hyperlink>
-    </w:p>
-    <w:p>
-      <w:pPr>
-        <w:pStyle w:val="ListParagraph"/>
-        <w:numPr>
-          <w:ilvl w:val="0"/>
-          <w:numId w:val="3"/>
-        </w:numPr>
-      </w:pPr>
-      <w:r>
-        <w:t>Download the .exe installer</w:t>
-      </w:r>
-    </w:p>
-    <w:p>
-      <w:pPr>
-        <w:pStyle w:val="ListParagraph"/>
-        <w:numPr>
-          <w:ilvl w:val="0"/>
-          <w:numId w:val="3"/>
-        </w:numPr>
-      </w:pPr>
-      <w:r>
-        <w:t>Open and run the .exe installer</w:t>
-      </w:r>
-    </w:p>
-    <w:p>
-      <w:pPr>
-        <w:pStyle w:val="ListParagraph"/>
-      </w:pPr>
-      <w:r>
-        <w:t>At the Advanced Installation Options screen, I recommend that you do not check "</w:t>
-      </w:r>
-      <w:r>
-        <w:rPr>
-          <w:i/>
-          <w:iCs/>
-        </w:rPr>
-        <w:t>Add Anaconda to my PATH environment variable</w:t>
-      </w:r>
-      <w:r>
-        <w:t>"</w:t>
-      </w:r>
-    </w:p>
-    <w:p>
-      <w:pPr>
-        <w:pStyle w:val="ListParagraph"/>
-        <w:numPr>
-          <w:ilvl w:val="0"/>
-          <w:numId w:val="3"/>
-        </w:numPr>
-      </w:pPr>
-      <w:r>
-        <w:t>Open the Anaconda Prompt from the Windows start menu</w:t>
-      </w:r>
-    </w:p>
-    <w:p>
-      <w:pPr>
-        <w:tabs>
-          <w:tab w:val="num" w:pos="720"/>
-        </w:tabs>
-        <w:spacing w:line="240" w:lineRule="auto"/>
-        <w:ind w:left="720" w:hanging="360"/>
-        <w:rPr>
-          <w:i/>
-          <w:iCs/>
-        </w:rPr>
-      </w:pPr>
-      <w:hyperlink r:id="rId7" w:history="1">
-        <w:r>
-          <w:rPr>
-            <w:rStyle w:val="Hyperlink"/>
-            <w:i/>
-            <w:iCs/>
-          </w:rPr>
-          <w:t>https://problemsolvingwithpython.com/01-Orientation/01.03-Installing-Anaconda-on-Windows/</w:t>
-        </w:r>
       </w:hyperlink>
     </w:p>
     <w:p>

</xml_diff>